<commit_message>
questions for week 9 discussion
</commit_message>
<xml_diff>
--- a/Section/Week9/paper.docx
+++ b/Section/Week9/paper.docx
@@ -62,7 +62,27 @@
           <w:sz w:val="24"/>
           <w:szCs w:val="24"/>
         </w:rPr>
-        <w:t>Low back pain is the second most common symptomatic reason for physician office visits, and the associated health care costs are rapidly rising. One reason for this increase is the inappropriate use of advanced imaging, particularly magnetic resonance imaging (MRI), for uncomplicated non-specific low back pain. Routine use of MRIs in low back pain cases is common, with 16 to 21% of low back pain patients in commercial health care plans and 12% of Medicare patients receiving an MRI. Clinical guidelines recommend that new episodes of non-specific low back pain not complicated by red flag conditions should be treated with conservative therapy and that MRI is not indicated in the first 6 weeks of onset. However, studies have found that 26 to 44% of spine MRIs are not guideline-concordant.</w:t>
+        <w:t xml:space="preserve">Low back pain is the second most common symptomatic reason for physician office visits, and the associated health care costs are rapidly rising. One reason for this increase is the inappropriate use of advanced imaging, particularly magnetic resonance imaging (MRI), for uncomplicated non-specific low back pain. Routine use of MRIs in low back pain cases is common, with 16 to 21% of low back pain patients in commercial health care plans and 12% of Medicare patients receiving an MRI. Clinical guidelines recommend that new episodes of non-specific low back pain not complicated by red flag conditions should be treated with conservative therapy and that MRI is not indicated in the first 6 weeks of onset. However, studies have found that 26 to 44% of spine MRIs are not </w:t>
+      </w:r>
+      <w:proofErr w:type="gramStart"/>
+      <w:r>
+        <w:rPr>
+          <w:rFonts w:ascii="Cambria" w:eastAsia="Times New Roman" w:hAnsi="Cambria" w:cs="Times New Roman"/>
+          <w:color w:val="212121"/>
+          <w:sz w:val="24"/>
+          <w:szCs w:val="24"/>
+        </w:rPr>
+        <w:t>guideline-concordant</w:t>
+      </w:r>
+      <w:proofErr w:type="gramEnd"/>
+      <w:r>
+        <w:rPr>
+          <w:rFonts w:ascii="Cambria" w:eastAsia="Times New Roman" w:hAnsi="Cambria" w:cs="Times New Roman"/>
+          <w:color w:val="212121"/>
+          <w:sz w:val="24"/>
+          <w:szCs w:val="24"/>
+        </w:rPr>
+        <w:t>.</w:t>
       </w:r>
       <w:r>
         <w:rPr>
@@ -760,17 +780,7 @@
           <w:szCs w:val="24"/>
           <w:shd w:val="clear" w:color="auto" w:fill="FFFFFF"/>
         </w:rPr>
-        <w:t xml:space="preserve"> </w:t>
-      </w:r>
-      <w:r>
-        <w:rPr>
-          <w:rFonts w:ascii="Cambria" w:hAnsi="Cambria"/>
-          <w:color w:val="212121"/>
-          <w:sz w:val="24"/>
-          <w:szCs w:val="24"/>
-          <w:shd w:val="clear" w:color="auto" w:fill="FFFFFF"/>
-        </w:rPr>
-        <w:t>Poisson regressions were used to estimate relative risks.</w:t>
+        <w:t xml:space="preserve"> Poisson regressions were used to estimate relative risks.</w:t>
       </w:r>
     </w:p>
     <w:p>
@@ -1180,15 +1190,29 @@
           <w:rFonts w:ascii="Cambria" w:hAnsi="Cambria"/>
           <w:color w:val="212121"/>
         </w:rPr>
-        <w:t xml:space="preserve">Early MRI was provided to 2.46% of this cohort. This is a lower rate than in other studies where the denominator was MRI scans as opposed to primary care visits for low back pain. It may also be lower than expected because VA providers are salaried and not affected by financial incentives present in fee-for-service settings. Self-referral drives some of the high use of LS-MRI in patients sponsored by Medicare, although Federal statutes on self-referral </w:t>
+        <w:t>Early MRI was provided to 2.46% of this cohort. This is a lower rate than in other studies</w:t>
       </w:r>
       <w:r>
         <w:rPr>
           <w:rFonts w:ascii="Cambria" w:hAnsi="Cambria"/>
           <w:color w:val="212121"/>
         </w:rPr>
+        <w:t xml:space="preserve">. </w:t>
+      </w:r>
+      <w:r>
+        <w:rPr>
+          <w:rFonts w:ascii="Cambria" w:hAnsi="Cambria"/>
+          <w:color w:val="212121"/>
+        </w:rPr>
+        <w:t xml:space="preserve">It may also be lower than expected because VA providers are salaried and not affected by financial incentives present in fee-for-service settings. Self-referral drives some of the high use of LS-MRI in patients sponsored by Medicare, although Federal statutes on self-referral may have reduced this practice. In addition, it is possible that VA providers are less likely to </w:t>
+      </w:r>
+      <w:r>
+        <w:rPr>
+          <w:rFonts w:ascii="Cambria" w:hAnsi="Cambria"/>
+          <w:color w:val="212121"/>
+        </w:rPr>
         <w:lastRenderedPageBreak/>
-        <w:t>may have reduced this practice. In addition, it is possible that VA providers are less likely to practice “defensive medicine,” as malpractice liability in the VA system is the responsibility of the Federal government.</w:t>
+        <w:t>practice “defensive medicine,” as malpractice liability in the VA system is the responsibility of the Federal government.</w:t>
       </w:r>
     </w:p>
     <w:p>
@@ -3181,7 +3205,6 @@
                 <w:sz w:val="20"/>
                 <w:szCs w:val="20"/>
               </w:rPr>
-              <w:lastRenderedPageBreak/>
               <w:t>Baseline pain score (numeric)</w:t>
             </w:r>
           </w:p>
@@ -3270,6 +3293,7 @@
                 <w:sz w:val="20"/>
                 <w:szCs w:val="20"/>
               </w:rPr>
+              <w:lastRenderedPageBreak/>
               <w:t>Baseline pain score 0 (%)</w:t>
             </w:r>
           </w:p>
@@ -4590,7 +4614,27 @@
                 <w:sz w:val="20"/>
                 <w:szCs w:val="20"/>
               </w:rPr>
-              <w:t>Back pain visit in prior 6–12 months (%)</w:t>
+              <w:t xml:space="preserve">Back pain </w:t>
+            </w:r>
+            <w:proofErr w:type="gramStart"/>
+            <w:r>
+              <w:rPr>
+                <w:rFonts w:ascii="Cambria" w:eastAsia="Times New Roman" w:hAnsi="Cambria" w:cs="Calibri"/>
+                <w:color w:val="000000"/>
+                <w:sz w:val="20"/>
+                <w:szCs w:val="20"/>
+              </w:rPr>
+              <w:t>visit</w:t>
+            </w:r>
+            <w:proofErr w:type="gramEnd"/>
+            <w:r>
+              <w:rPr>
+                <w:rFonts w:ascii="Cambria" w:eastAsia="Times New Roman" w:hAnsi="Cambria" w:cs="Calibri"/>
+                <w:color w:val="000000"/>
+                <w:sz w:val="20"/>
+                <w:szCs w:val="20"/>
+              </w:rPr>
+              <w:t xml:space="preserve"> in prior 6–12 months (%)</w:t>
             </w:r>
           </w:p>
         </w:tc>
@@ -4710,7 +4754,27 @@
                 <w:sz w:val="20"/>
                 <w:szCs w:val="20"/>
               </w:rPr>
-              <w:t>Back pain visit in prior 12–24 months (%)</w:t>
+              <w:t xml:space="preserve">Back pain </w:t>
+            </w:r>
+            <w:proofErr w:type="gramStart"/>
+            <w:r>
+              <w:rPr>
+                <w:rFonts w:ascii="Cambria" w:eastAsia="Times New Roman" w:hAnsi="Cambria" w:cs="Calibri"/>
+                <w:color w:val="000000"/>
+                <w:sz w:val="20"/>
+                <w:szCs w:val="20"/>
+              </w:rPr>
+              <w:t>visit</w:t>
+            </w:r>
+            <w:proofErr w:type="gramEnd"/>
+            <w:r>
+              <w:rPr>
+                <w:rFonts w:ascii="Cambria" w:eastAsia="Times New Roman" w:hAnsi="Cambria" w:cs="Calibri"/>
+                <w:color w:val="000000"/>
+                <w:sz w:val="20"/>
+                <w:szCs w:val="20"/>
+              </w:rPr>
+              <w:t xml:space="preserve"> in prior 12–24 months (%)</w:t>
             </w:r>
           </w:p>
         </w:tc>
@@ -6044,16 +6108,7 @@
           <w:bCs/>
           <w:color w:val="212121"/>
         </w:rPr>
-        <w:t xml:space="preserve">Table </w:t>
-      </w:r>
-      <w:r>
-        <w:rPr>
-          <w:rFonts w:ascii="Cambria" w:hAnsi="Cambria"/>
-          <w:b/>
-          <w:bCs/>
-          <w:color w:val="212121"/>
-        </w:rPr>
-        <w:t>3</w:t>
+        <w:t>Table 3</w:t>
       </w:r>
     </w:p>
     <w:tbl>

</xml_diff>